<commit_message>
add by miaoep for 需求文档 at   2020-7-27
</commit_message>
<xml_diff>
--- a/Doc/使用手册/若依环境使用手册.docx
+++ b/Doc/使用手册/若依环境使用手册.docx
@@ -477,8 +477,6 @@
         </w:rPr>
         <w:t xml:space="preserve">ranhoutijiao </w:t>
       </w:r>
-      <w:bookmarkStart w:id="0" w:name="_GoBack"/>
-      <w:bookmarkEnd w:id="0"/>
     </w:p>
     <w:p>
       <w:pPr>
@@ -510,7 +508,7 @@
         </w:rPr>
         <w:t>2.1.4</w:t>
       </w:r>
-      <w:bookmarkStart w:id="1" w:name="_Toc311121657"/>
+      <w:bookmarkStart w:id="0" w:name="_Toc311121657"/>
       <w:r>
         <w:rPr>
           <w:sz w:val="21"/>
@@ -526,7 +524,7 @@
         </w:rPr>
         <w:t>关闭校验</w:t>
       </w:r>
-      <w:bookmarkEnd w:id="1"/>
+      <w:bookmarkEnd w:id="0"/>
     </w:p>
     <w:p>
       <w:pPr>
@@ -1689,14 +1687,7 @@
           <w:rFonts w:hint="eastAsia"/>
           <w:szCs w:val="21"/>
         </w:rPr>
-        <w:t xml:space="preserve"> </w:t>
-      </w:r>
-      <w:r>
-        <w:rPr>
-          <w:rFonts w:hint="eastAsia"/>
-          <w:szCs w:val="21"/>
-        </w:rPr>
-        <w:t>admin/admin123</w:t>
+        <w:t xml:space="preserve"> admin/admin123</w:t>
       </w:r>
     </w:p>
     <w:p>
@@ -2095,11 +2086,6 @@
           <w:szCs w:val="21"/>
         </w:rPr>
         <w:tab/>
-      </w:r>
-      <w:r>
-        <w:rPr>
-          <w:szCs w:val="21"/>
-        </w:rPr>
         <w:t>&lt;groupId&gt;org.springframework.boot&lt;/groupId&gt;</w:t>
       </w:r>
     </w:p>
@@ -2499,6 +2485,29 @@
         </w:rPr>
         <w:t>doc.ruoyi.vip</w:t>
       </w:r>
+    </w:p>
+    <w:p>
+      <w:pPr>
+        <w:pStyle w:val="1"/>
+      </w:pPr>
+      <w:r>
+        <w:rPr>
+          <w:rFonts w:hint="eastAsia"/>
+        </w:rPr>
+        <w:t>新方案</w:t>
+      </w:r>
+    </w:p>
+    <w:p>
+      <w:pPr>
+        <w:rPr>
+          <w:rFonts w:hint="eastAsia"/>
+        </w:rPr>
+      </w:pPr>
+      <w:r>
+        <w:t>方案写完了</w:t>
+      </w:r>
+      <w:bookmarkStart w:id="1" w:name="_GoBack"/>
+      <w:bookmarkEnd w:id="1"/>
     </w:p>
     <w:sectPr>
       <w:headerReference w:type="even" r:id="rId22"/>
@@ -2612,7 +2621,7 @@
         <w:rStyle w:val="af3"/>
         <w:noProof/>
       </w:rPr>
-      <w:t>1</w:t>
+      <w:t>9</w:t>
     </w:r>
     <w:r>
       <w:rPr>
@@ -3085,7 +3094,7 @@
     <w:lsdException w:name="Table Web 1" w:semiHidden="1" w:unhideWhenUsed="1"/>
     <w:lsdException w:name="Table Web 2" w:semiHidden="1" w:unhideWhenUsed="1"/>
     <w:lsdException w:name="Table Web 3" w:semiHidden="1" w:unhideWhenUsed="1"/>
-    <w:lsdException w:name="Table Grid" w:semiHidden="1" w:uiPriority="59" w:unhideWhenUsed="1"/>
+    <w:lsdException w:name="Table Grid" w:uiPriority="59"/>
     <w:lsdException w:name="Table Theme" w:semiHidden="1" w:unhideWhenUsed="1"/>
     <w:lsdException w:name="Placeholder Text" w:semiHidden="1"/>
     <w:lsdException w:name="Light Shading" w:uiPriority="60"/>

</xml_diff>